<commit_message>
Preparation for project presentation
</commit_message>
<xml_diff>
--- a/NLP Report.docx
+++ b/NLP Report.docx
@@ -1175,7 +1175,6 @@
                             <w:pPr>
                               <w:jc w:val="center"/>
                               <w:rPr>
-                                <w:rFonts w:hint="cs"/>
                                 <w:rtl/>
                               </w:rPr>
                             </w:pPr>
@@ -1276,7 +1275,6 @@
                       <w:pPr>
                         <w:jc w:val="center"/>
                         <w:rPr>
-                          <w:rFonts w:hint="cs"/>
                           <w:rtl/>
                         </w:rPr>
                       </w:pPr>
@@ -1416,7 +1414,7 @@
                             <w:pPr>
                               <w:jc w:val="center"/>
                               <w:rPr>
-                                <w:rFonts w:cs="Calibri" w:hint="cs"/>
+                                <w:rFonts w:cs="Calibri"/>
                                 <w:rtl/>
                               </w:rPr>
                             </w:pPr>
@@ -1424,13 +1422,7 @@
                               <w:rPr>
                                 <w:rtl/>
                               </w:rPr>
-                              <w:t>402206618</w:t>
-                            </w:r>
-                            <w:r>
-                              <w:rPr>
-                                <w:rtl/>
-                              </w:rPr>
-                              <w:t xml:space="preserve"> </w:t>
+                              <w:t xml:space="preserve">402206618 </w:t>
                             </w:r>
                             <w:r>
                               <w:t>M</w:t>
@@ -1536,7 +1528,7 @@
                       <w:pPr>
                         <w:jc w:val="center"/>
                         <w:rPr>
-                          <w:rFonts w:cs="Calibri" w:hint="cs"/>
+                          <w:rFonts w:cs="Calibri"/>
                           <w:rtl/>
                         </w:rPr>
                       </w:pPr>
@@ -1544,13 +1536,7 @@
                         <w:rPr>
                           <w:rtl/>
                         </w:rPr>
-                        <w:t>402206618</w:t>
-                      </w:r>
-                      <w:r>
-                        <w:rPr>
-                          <w:rtl/>
-                        </w:rPr>
-                        <w:t xml:space="preserve"> </w:t>
+                        <w:t xml:space="preserve">402206618 </w:t>
                       </w:r>
                       <w:r>
                         <w:t>M</w:t>
@@ -1634,13 +1620,7 @@
                               <w:rPr>
                                 <w:rtl/>
                               </w:rPr>
-                              <w:t>402206183</w:t>
-                            </w:r>
-                            <w:r>
-                              <w:rPr>
-                                <w:rtl/>
-                              </w:rPr>
-                              <w:t xml:space="preserve"> </w:t>
+                              <w:t xml:space="preserve">402206183 </w:t>
                             </w:r>
                             <w:r>
                               <w:t>Z</w:t>
@@ -1700,13 +1680,7 @@
                         <w:rPr>
                           <w:rtl/>
                         </w:rPr>
-                        <w:t>402206183</w:t>
-                      </w:r>
-                      <w:r>
-                        <w:rPr>
-                          <w:rtl/>
-                        </w:rPr>
-                        <w:t xml:space="preserve"> </w:t>
+                        <w:t xml:space="preserve">402206183 </w:t>
                       </w:r>
                       <w:r>
                         <w:t>Z</w:t>
@@ -1751,7 +1725,6 @@
       <w:pPr>
         <w:pStyle w:val="Heading9"/>
         <w:rPr>
-          <w:rFonts w:hint="cs"/>
           <w:rtl/>
         </w:rPr>
       </w:pPr>
@@ -6996,6 +6969,7 @@
           <w:rFonts w:hint="cs"/>
           <w:rtl/>
         </w:rPr>
+        <w:lastRenderedPageBreak/>
         <w:t>مجموعه داده</w:t>
       </w:r>
       <w:bookmarkEnd w:id="1"/>
@@ -7153,15 +7127,7 @@
           <w:rFonts w:hint="cs"/>
           <w:rtl/>
         </w:rPr>
-        <w:t xml:space="preserve">، آراء وحدت رویه، نظریات </w:t>
-      </w:r>
-      <w:r>
-        <w:rPr>
-          <w:rFonts w:hint="cs"/>
-          <w:rtl/>
-        </w:rPr>
-        <w:lastRenderedPageBreak/>
-        <w:t>مشورتی و طرح دعوی طبقه</w:t>
+        <w:t>، آراء وحدت رویه، نظریات مشورتی و طرح دعوی طبقه</w:t>
       </w:r>
       <w:r>
         <w:rPr>
@@ -8446,7 +8412,13 @@
         <w:rPr>
           <w:rtl/>
         </w:rPr>
-        <w:t xml:space="preserve"> دهد.</w:t>
+        <w:t xml:space="preserve"> </w:t>
+      </w:r>
+      <w:r>
+        <w:rPr>
+          <w:rtl/>
+        </w:rPr>
+        <w:t>دهد.</w:t>
       </w:r>
       <w:r>
         <w:rPr>
@@ -8771,13 +8743,7 @@
         <w:rPr>
           <w:rtl/>
         </w:rPr>
-        <w:t xml:space="preserve">. مواد قانون به </w:t>
-      </w:r>
-      <w:r>
-        <w:rPr>
-          <w:rtl/>
-        </w:rPr>
-        <w:t>ترت</w:t>
+        <w:t>. مواد قانون به ترت</w:t>
       </w:r>
       <w:r>
         <w:rPr>
@@ -14109,21 +14075,7 @@
           <w:rFonts w:hint="cs"/>
           <w:rtl/>
         </w:rPr>
-        <w:t xml:space="preserve">برای تحقق اهداف تعریف شده، از دو حوزه جدید </w:t>
-      </w:r>
-      <w:r>
-        <w:rPr>
-          <w:rFonts w:hint="cs"/>
-          <w:rtl/>
-        </w:rPr>
-        <w:t>در پردازش زبان طبیعی</w:t>
-      </w:r>
-      <w:r>
-        <w:rPr>
-          <w:rFonts w:hint="cs"/>
-          <w:rtl/>
-        </w:rPr>
-        <w:t xml:space="preserve"> 1- مهندسی پرسش و 2- </w:t>
+        <w:t xml:space="preserve">برای تحقق اهداف تعریف شده، از دو حوزه جدید در پردازش زبان طبیعی 1- مهندسی پرسش و 2- </w:t>
       </w:r>
       <w:r>
         <w:rPr>
@@ -14285,7 +14237,6 @@
         <w:keepNext/>
         <w:jc w:val="center"/>
         <w:rPr>
-          <w:rFonts w:hint="cs"/>
           <w:rtl/>
         </w:rPr>
       </w:pPr>
@@ -14347,7 +14298,6 @@
       <w:pPr>
         <w:pStyle w:val="PicTitle"/>
         <w:rPr>
-          <w:rFonts w:hint="cs"/>
           <w:i/>
           <w:iCs/>
           <w:sz w:val="20"/>
@@ -15867,6 +15817,7 @@
         <w:t xml:space="preserve">های ارائه شده توسط شرکت </w:t>
       </w:r>
       <w:r>
+        <w:lastRenderedPageBreak/>
         <w:t>OpenAI</w:t>
       </w:r>
       <w:r>
@@ -16098,13 +16049,7 @@
         <w:rPr>
           <w:rtl/>
         </w:rPr>
-        <w:t xml:space="preserve"> </w:t>
-      </w:r>
-      <w:r>
-        <w:rPr>
-          <w:rtl/>
-        </w:rPr>
-        <w:t>سوال ها عموما از عنوان</w:t>
+        <w:t xml:space="preserve"> سوال ها عموما از عنوان</w:t>
       </w:r>
       <w:r>
         <w:rPr>
@@ -17970,7 +17915,6 @@
     <w:p>
       <w:pPr>
         <w:rPr>
-          <w:rFonts w:hint="cs"/>
           <w:rtl/>
         </w:rPr>
       </w:pPr>
@@ -18133,7 +18077,30 @@
           <w:rFonts w:hint="cs"/>
           <w:rtl/>
         </w:rPr>
-        <w:t xml:space="preserve">در نهایت با اجرای معیارهای ارزیابی، </w:t>
+        <w:t xml:space="preserve">با توجه به آنکه تمرکز پروژه بر روی </w:t>
+      </w:r>
+      <w:r>
+        <w:t>RAG</w:t>
+      </w:r>
+      <w:r>
+        <w:rPr>
+          <w:rFonts w:hint="cs"/>
+          <w:rtl/>
+        </w:rPr>
+        <w:t xml:space="preserve"> می</w:t>
+      </w:r>
+      <w:r>
+        <w:rPr>
+          <w:rtl/>
+        </w:rPr>
+        <w:softHyphen/>
+      </w:r>
+      <w:r>
+        <w:rPr>
+          <w:rFonts w:hint="cs"/>
+          <w:rtl/>
+        </w:rPr>
+        <w:t xml:space="preserve">باشد، برای آزمون از مقایسه </w:t>
       </w:r>
       <w:proofErr w:type="spellStart"/>
       <w:r>
@@ -18141,6 +18108,79 @@
           <w:rFonts w:hint="cs"/>
           <w:rtl/>
         </w:rPr>
+        <w:t>جواب</w:t>
+      </w:r>
+      <w:r>
+        <w:rPr>
+          <w:rtl/>
+        </w:rPr>
+        <w:softHyphen/>
+      </w:r>
+      <w:r>
+        <w:rPr>
+          <w:rFonts w:hint="cs"/>
+          <w:rtl/>
+        </w:rPr>
+        <w:t>های</w:t>
+      </w:r>
+      <w:proofErr w:type="spellEnd"/>
+      <w:r>
+        <w:rPr>
+          <w:rFonts w:hint="cs"/>
+          <w:rtl/>
+        </w:rPr>
+        <w:t xml:space="preserve"> تولید شده در دو دسته با استفاده از </w:t>
+      </w:r>
+      <w:r>
+        <w:t>RAG</w:t>
+      </w:r>
+      <w:r>
+        <w:rPr>
+          <w:rFonts w:hint="cs"/>
+          <w:rtl/>
+        </w:rPr>
+        <w:t xml:space="preserve"> و بدون استفاده از آن مقایسه با پاسخ های ارزیابی انجام می</w:t>
+      </w:r>
+      <w:r>
+        <w:rPr>
+          <w:rtl/>
+        </w:rPr>
+        <w:softHyphen/>
+      </w:r>
+      <w:r>
+        <w:rPr>
+          <w:rFonts w:hint="cs"/>
+          <w:rtl/>
+        </w:rPr>
+        <w:t>شود.</w:t>
+      </w:r>
+      <w:r>
+        <w:rPr>
+          <w:rFonts w:hint="cs"/>
+          <w:rtl/>
+        </w:rPr>
+        <w:t xml:space="preserve"> </w:t>
+      </w:r>
+      <w:r>
+        <w:rPr>
+          <w:rFonts w:hint="cs"/>
+          <w:rtl/>
+        </w:rPr>
+        <w:t xml:space="preserve">در نهایت با </w:t>
+      </w:r>
+      <w:r>
+        <w:rPr>
+          <w:rFonts w:hint="cs"/>
+          <w:rtl/>
+        </w:rPr>
+        <w:t xml:space="preserve">اجرای معیارهای ارزیابی، </w:t>
+      </w:r>
+      <w:proofErr w:type="spellStart"/>
+      <w:r>
+        <w:rPr>
+          <w:rFonts w:hint="cs"/>
+          <w:rtl/>
+        </w:rPr>
         <w:t>دقت</w:t>
       </w:r>
       <w:r>
@@ -18193,6 +18233,13 @@
         </w:rPr>
         <w:t>آید.</w:t>
       </w:r>
+    </w:p>
+    <w:p>
+      <w:pPr>
+        <w:rPr>
+          <w:rtl/>
+        </w:rPr>
+      </w:pPr>
     </w:p>
     <w:p>
       <w:pPr>
@@ -18421,10 +18468,11 @@
         <w:tblLook w:val="04A0" w:firstRow="1" w:lastRow="0" w:firstColumn="1" w:lastColumn="0" w:noHBand="0" w:noVBand="1"/>
       </w:tblPr>
       <w:tblGrid>
-        <w:gridCol w:w="1218"/>
-        <w:gridCol w:w="1219"/>
-        <w:gridCol w:w="1219"/>
-        <w:gridCol w:w="1219"/>
+        <w:gridCol w:w="1194"/>
+        <w:gridCol w:w="824"/>
+        <w:gridCol w:w="1009"/>
+        <w:gridCol w:w="1011"/>
+        <w:gridCol w:w="837"/>
       </w:tblGrid>
       <w:tr>
         <w:trPr>
@@ -18432,7 +18480,7 @@
         </w:trPr>
         <w:tc>
           <w:tcPr>
-            <w:tcW w:w="1218" w:type="dxa"/>
+            <w:tcW w:w="1194" w:type="dxa"/>
           </w:tcPr>
           <w:p>
             <w:pPr>
@@ -18442,6 +18490,34 @@
                 <w:bCs/>
                 <w:sz w:val="20"/>
                 <w:szCs w:val="20"/>
+              </w:rPr>
+            </w:pPr>
+            <w:r>
+              <w:rPr>
+                <w:rFonts w:hint="cs"/>
+                <w:b/>
+                <w:bCs/>
+                <w:sz w:val="20"/>
+                <w:szCs w:val="20"/>
+                <w:rtl/>
+              </w:rPr>
+              <w:t xml:space="preserve">مدل پاسخ </w:t>
+            </w:r>
+          </w:p>
+        </w:tc>
+        <w:tc>
+          <w:tcPr>
+            <w:tcW w:w="824" w:type="dxa"/>
+          </w:tcPr>
+          <w:p>
+            <w:pPr>
+              <w:pStyle w:val="PicTitle"/>
+              <w:rPr>
+                <w:b/>
+                <w:bCs/>
+                <w:sz w:val="20"/>
+                <w:szCs w:val="20"/>
+                <w:rtl/>
               </w:rPr>
             </w:pPr>
             <w:r>
@@ -18466,13 +18542,12 @@
         </w:tc>
         <w:tc>
           <w:tcPr>
-            <w:tcW w:w="1219" w:type="dxa"/>
+            <w:tcW w:w="1009" w:type="dxa"/>
           </w:tcPr>
           <w:p>
             <w:pPr>
               <w:pStyle w:val="PicTitle"/>
               <w:rPr>
-                <w:rFonts w:hint="cs"/>
                 <w:b/>
                 <w:bCs/>
                 <w:sz w:val="20"/>
@@ -18502,18 +18577,16 @@
         </w:tc>
         <w:tc>
           <w:tcPr>
-            <w:tcW w:w="1219" w:type="dxa"/>
+            <w:tcW w:w="1011" w:type="dxa"/>
           </w:tcPr>
           <w:p>
             <w:pPr>
               <w:pStyle w:val="PicTitle"/>
               <w:rPr>
-                <w:rFonts w:hint="cs"/>
                 <w:b/>
                 <w:bCs/>
                 <w:sz w:val="20"/>
                 <w:szCs w:val="20"/>
-                <w:rtl/>
               </w:rPr>
             </w:pPr>
             <w:r>
@@ -18538,14 +18611,12 @@
         </w:tc>
         <w:tc>
           <w:tcPr>
-            <w:tcW w:w="1219" w:type="dxa"/>
+            <w:tcW w:w="837" w:type="dxa"/>
           </w:tcPr>
           <w:p>
             <w:pPr>
               <w:pStyle w:val="PicTitle"/>
               <w:rPr>
-                <w:b/>
-                <w:bCs/>
                 <w:sz w:val="20"/>
                 <w:szCs w:val="20"/>
               </w:rPr>
@@ -18565,13 +18636,44 @@
       <w:tr>
         <w:tc>
           <w:tcPr>
-            <w:tcW w:w="1218" w:type="dxa"/>
+            <w:tcW w:w="1194" w:type="dxa"/>
           </w:tcPr>
           <w:p>
             <w:pPr>
               <w:pStyle w:val="PicTitle"/>
               <w:rPr>
+                <w:sz w:val="20"/>
+                <w:szCs w:val="20"/>
+              </w:rPr>
+            </w:pPr>
+            <w:r>
+              <w:rPr>
                 <w:rFonts w:hint="cs"/>
+                <w:sz w:val="20"/>
+                <w:szCs w:val="20"/>
+                <w:rtl/>
+              </w:rPr>
+              <w:t xml:space="preserve">با </w:t>
+            </w:r>
+            <w:r>
+              <w:rPr>
+                <w:sz w:val="20"/>
+                <w:szCs w:val="20"/>
+              </w:rPr>
+              <w:t>RAG</w:t>
+            </w:r>
+          </w:p>
+        </w:tc>
+        <w:tc>
+          <w:tcPr>
+            <w:tcW w:w="824" w:type="dxa"/>
+          </w:tcPr>
+          <w:p>
+            <w:pPr>
+              <w:pStyle w:val="PicTitle"/>
+              <w:rPr>
+                <w:b w:val="0"/>
+                <w:bCs w:val="0"/>
                 <w:sz w:val="20"/>
                 <w:szCs w:val="20"/>
                 <w:rtl/>
@@ -18580,6 +18682,8 @@
             <w:r>
               <w:rPr>
                 <w:rFonts w:hint="cs"/>
+                <w:b w:val="0"/>
+                <w:bCs w:val="0"/>
                 <w:sz w:val="20"/>
                 <w:szCs w:val="20"/>
                 <w:rtl/>
@@ -18590,13 +18694,14 @@
         </w:tc>
         <w:tc>
           <w:tcPr>
-            <w:tcW w:w="1219" w:type="dxa"/>
+            <w:tcW w:w="1009" w:type="dxa"/>
           </w:tcPr>
           <w:p>
             <w:pPr>
               <w:pStyle w:val="PicTitle"/>
               <w:rPr>
-                <w:rFonts w:hint="cs"/>
+                <w:b w:val="0"/>
+                <w:bCs w:val="0"/>
                 <w:sz w:val="20"/>
                 <w:szCs w:val="20"/>
                 <w:rtl/>
@@ -18605,6 +18710,8 @@
             <w:r>
               <w:rPr>
                 <w:rFonts w:hint="cs"/>
+                <w:b w:val="0"/>
+                <w:bCs w:val="0"/>
                 <w:sz w:val="20"/>
                 <w:szCs w:val="20"/>
                 <w:rtl/>
@@ -18615,13 +18722,14 @@
         </w:tc>
         <w:tc>
           <w:tcPr>
-            <w:tcW w:w="1219" w:type="dxa"/>
+            <w:tcW w:w="1011" w:type="dxa"/>
           </w:tcPr>
           <w:p>
             <w:pPr>
               <w:pStyle w:val="PicTitle"/>
               <w:rPr>
-                <w:rFonts w:hint="cs"/>
+                <w:b w:val="0"/>
+                <w:bCs w:val="0"/>
                 <w:sz w:val="20"/>
                 <w:szCs w:val="20"/>
                 <w:rtl/>
@@ -18630,6 +18738,8 @@
             <w:r>
               <w:rPr>
                 <w:rFonts w:hint="cs"/>
+                <w:b w:val="0"/>
+                <w:bCs w:val="0"/>
                 <w:sz w:val="20"/>
                 <w:szCs w:val="20"/>
                 <w:rtl/>
@@ -18640,13 +18750,14 @@
         </w:tc>
         <w:tc>
           <w:tcPr>
-            <w:tcW w:w="1219" w:type="dxa"/>
+            <w:tcW w:w="837" w:type="dxa"/>
           </w:tcPr>
           <w:p>
             <w:pPr>
               <w:pStyle w:val="PicTitle"/>
               <w:rPr>
-                <w:rFonts w:hint="cs"/>
+                <w:b w:val="0"/>
+                <w:bCs w:val="0"/>
                 <w:sz w:val="20"/>
                 <w:szCs w:val="20"/>
                 <w:rtl/>
@@ -18654,6 +18765,8 @@
             </w:pPr>
             <w:r>
               <w:rPr>
+                <w:b w:val="0"/>
+                <w:bCs w:val="0"/>
                 <w:sz w:val="20"/>
                 <w:szCs w:val="20"/>
                 <w:rtl/>
@@ -18663,6 +18776,8 @@
             <w:r>
               <w:rPr>
                 <w:rFonts w:hint="cs"/>
+                <w:b w:val="0"/>
+                <w:bCs w:val="0"/>
                 <w:sz w:val="20"/>
                 <w:szCs w:val="20"/>
                 <w:rtl/>
@@ -18671,6 +18786,8 @@
             </w:r>
             <w:r>
               <w:rPr>
+                <w:b w:val="0"/>
+                <w:bCs w:val="0"/>
                 <w:sz w:val="20"/>
                 <w:szCs w:val="20"/>
                 <w:rtl/>
@@ -18680,6 +18797,8 @@
             <w:r>
               <w:rPr>
                 <w:rFonts w:hint="cs"/>
+                <w:b w:val="0"/>
+                <w:bCs w:val="0"/>
                 <w:sz w:val="20"/>
                 <w:szCs w:val="20"/>
                 <w:rtl/>
@@ -18689,12 +18808,155 @@
           </w:p>
         </w:tc>
       </w:tr>
+      <w:tr>
+        <w:tc>
+          <w:tcPr>
+            <w:tcW w:w="1194" w:type="dxa"/>
+          </w:tcPr>
+          <w:p>
+            <w:pPr>
+              <w:pStyle w:val="PicTitle"/>
+              <w:rPr>
+                <w:sz w:val="20"/>
+                <w:szCs w:val="20"/>
+              </w:rPr>
+            </w:pPr>
+            <w:r>
+              <w:rPr>
+                <w:rFonts w:hint="cs"/>
+                <w:sz w:val="20"/>
+                <w:szCs w:val="20"/>
+                <w:rtl/>
+              </w:rPr>
+              <w:t xml:space="preserve">بدون </w:t>
+            </w:r>
+            <w:r>
+              <w:rPr>
+                <w:sz w:val="20"/>
+                <w:szCs w:val="20"/>
+              </w:rPr>
+              <w:t>RAG</w:t>
+            </w:r>
+          </w:p>
+        </w:tc>
+        <w:tc>
+          <w:tcPr>
+            <w:tcW w:w="824" w:type="dxa"/>
+          </w:tcPr>
+          <w:p>
+            <w:pPr>
+              <w:pStyle w:val="PicTitle"/>
+              <w:rPr>
+                <w:b w:val="0"/>
+                <w:bCs w:val="0"/>
+                <w:sz w:val="20"/>
+                <w:szCs w:val="20"/>
+                <w:rtl/>
+              </w:rPr>
+            </w:pPr>
+            <w:r>
+              <w:rPr>
+                <w:rFonts w:hint="cs"/>
+                <w:b w:val="0"/>
+                <w:bCs w:val="0"/>
+                <w:sz w:val="20"/>
+                <w:szCs w:val="20"/>
+                <w:rtl/>
+              </w:rPr>
+              <w:t>6.1%</w:t>
+            </w:r>
+          </w:p>
+        </w:tc>
+        <w:tc>
+          <w:tcPr>
+            <w:tcW w:w="1009" w:type="dxa"/>
+          </w:tcPr>
+          <w:p>
+            <w:pPr>
+              <w:pStyle w:val="PicTitle"/>
+              <w:rPr>
+                <w:b w:val="0"/>
+                <w:bCs w:val="0"/>
+                <w:sz w:val="20"/>
+                <w:szCs w:val="20"/>
+                <w:rtl/>
+              </w:rPr>
+            </w:pPr>
+            <w:r>
+              <w:rPr>
+                <w:rFonts w:hint="cs"/>
+                <w:b w:val="0"/>
+                <w:bCs w:val="0"/>
+                <w:sz w:val="20"/>
+                <w:szCs w:val="20"/>
+                <w:rtl/>
+              </w:rPr>
+              <w:t>8.9%</w:t>
+            </w:r>
+          </w:p>
+        </w:tc>
+        <w:tc>
+          <w:tcPr>
+            <w:tcW w:w="1011" w:type="dxa"/>
+          </w:tcPr>
+          <w:p>
+            <w:pPr>
+              <w:pStyle w:val="PicTitle"/>
+              <w:rPr>
+                <w:b w:val="0"/>
+                <w:bCs w:val="0"/>
+                <w:sz w:val="20"/>
+                <w:szCs w:val="20"/>
+                <w:rtl/>
+              </w:rPr>
+            </w:pPr>
+            <w:r>
+              <w:rPr>
+                <w:rFonts w:hint="cs"/>
+                <w:b w:val="0"/>
+                <w:bCs w:val="0"/>
+                <w:sz w:val="20"/>
+                <w:szCs w:val="20"/>
+                <w:rtl/>
+              </w:rPr>
+              <w:t>13.3%</w:t>
+            </w:r>
+          </w:p>
+        </w:tc>
+        <w:tc>
+          <w:tcPr>
+            <w:tcW w:w="837" w:type="dxa"/>
+          </w:tcPr>
+          <w:p>
+            <w:pPr>
+              <w:pStyle w:val="PicTitle"/>
+              <w:rPr>
+                <w:b w:val="0"/>
+                <w:bCs w:val="0"/>
+                <w:sz w:val="20"/>
+                <w:szCs w:val="20"/>
+                <w:rtl/>
+              </w:rPr>
+            </w:pPr>
+            <w:r>
+              <w:rPr>
+                <w:rFonts w:hint="cs"/>
+                <w:b w:val="0"/>
+                <w:bCs w:val="0"/>
+                <w:sz w:val="20"/>
+                <w:szCs w:val="20"/>
+                <w:rtl/>
+              </w:rPr>
+              <w:t>21.2%</w:t>
+            </w:r>
+          </w:p>
+        </w:tc>
+      </w:tr>
     </w:tbl>
     <w:p>
       <w:pPr>
         <w:pStyle w:val="PicTitle"/>
         <w:rPr>
-          <w:rFonts w:hint="cs"/>
           <w:sz w:val="20"/>
           <w:szCs w:val="20"/>
           <w:rtl/>
@@ -18915,13 +19177,14 @@
       <w:tblPr>
         <w:tblStyle w:val="TableStyle"/>
         <w:bidiVisual/>
-        <w:tblW w:w="0" w:type="auto"/>
+        <w:tblW w:w="4875" w:type="dxa"/>
         <w:tblLook w:val="04A0" w:firstRow="1" w:lastRow="0" w:firstColumn="1" w:lastColumn="0" w:noHBand="0" w:noVBand="1"/>
       </w:tblPr>
       <w:tblGrid>
-        <w:gridCol w:w="1625"/>
-        <w:gridCol w:w="1625"/>
-        <w:gridCol w:w="1625"/>
+        <w:gridCol w:w="1213"/>
+        <w:gridCol w:w="1258"/>
+        <w:gridCol w:w="1353"/>
+        <w:gridCol w:w="1051"/>
       </w:tblGrid>
       <w:tr>
         <w:trPr>
@@ -18929,13 +19192,41 @@
         </w:trPr>
         <w:tc>
           <w:tcPr>
-            <w:tcW w:w="1625" w:type="dxa"/>
+            <w:tcW w:w="1213" w:type="dxa"/>
           </w:tcPr>
           <w:p>
             <w:pPr>
               <w:pStyle w:val="PicTitle"/>
               <w:rPr>
+                <w:b/>
+                <w:bCs/>
+                <w:sz w:val="20"/>
+                <w:szCs w:val="20"/>
+              </w:rPr>
+            </w:pPr>
+            <w:r>
+              <w:rPr>
                 <w:rFonts w:hint="cs"/>
+                <w:b/>
+                <w:bCs/>
+                <w:sz w:val="20"/>
+                <w:szCs w:val="20"/>
+                <w:rtl/>
+              </w:rPr>
+              <w:t xml:space="preserve">مدل پاسخ </w:t>
+            </w:r>
+          </w:p>
+        </w:tc>
+        <w:tc>
+          <w:tcPr>
+            <w:tcW w:w="1258" w:type="dxa"/>
+          </w:tcPr>
+          <w:p>
+            <w:pPr>
+              <w:pStyle w:val="PicTitle"/>
+              <w:rPr>
+                <w:b/>
+                <w:bCs/>
                 <w:sz w:val="20"/>
                 <w:szCs w:val="20"/>
                 <w:rtl/>
@@ -18943,6 +19234,8 @@
             </w:pPr>
             <w:r>
               <w:rPr>
+                <w:b/>
+                <w:bCs/>
                 <w:sz w:val="20"/>
                 <w:szCs w:val="20"/>
               </w:rPr>
@@ -18952,13 +19245,14 @@
         </w:tc>
         <w:tc>
           <w:tcPr>
-            <w:tcW w:w="1625" w:type="dxa"/>
+            <w:tcW w:w="1353" w:type="dxa"/>
           </w:tcPr>
           <w:p>
             <w:pPr>
               <w:pStyle w:val="PicTitle"/>
               <w:rPr>
-                <w:rFonts w:hint="cs"/>
+                <w:b/>
+                <w:bCs/>
                 <w:sz w:val="20"/>
                 <w:szCs w:val="20"/>
                 <w:rtl/>
@@ -18966,47 +19260,37 @@
             </w:pPr>
             <w:r>
               <w:rPr>
+                <w:b/>
+                <w:bCs/>
                 <w:sz w:val="20"/>
                 <w:szCs w:val="20"/>
               </w:rPr>
-              <w:t>R</w:t>
-            </w:r>
-            <w:r>
-              <w:rPr>
-                <w:sz w:val="20"/>
-                <w:szCs w:val="20"/>
-              </w:rPr>
-              <w:t>ecall</w:t>
+              <w:t>Recall</w:t>
             </w:r>
           </w:p>
         </w:tc>
         <w:tc>
           <w:tcPr>
-            <w:tcW w:w="1625" w:type="dxa"/>
+            <w:tcW w:w="1051" w:type="dxa"/>
           </w:tcPr>
           <w:p>
             <w:pPr>
               <w:pStyle w:val="PicTitle"/>
               <w:rPr>
-                <w:rFonts w:hint="cs"/>
+                <w:b/>
+                <w:bCs/>
                 <w:sz w:val="20"/>
                 <w:szCs w:val="20"/>
-                <w:rtl/>
               </w:rPr>
             </w:pPr>
             <w:r>
               <w:rPr>
+                <w:b/>
+                <w:bCs/>
                 <w:sz w:val="20"/>
                 <w:szCs w:val="20"/>
               </w:rPr>
-              <w:t>P</w:t>
-            </w:r>
-            <w:r>
-              <w:rPr>
-                <w:sz w:val="20"/>
-                <w:szCs w:val="20"/>
-              </w:rPr>
-              <w:t>recision</w:t>
+              <w:t>Precision</w:t>
             </w:r>
           </w:p>
         </w:tc>
@@ -19014,18 +19298,44 @@
       <w:tr>
         <w:tc>
           <w:tcPr>
-            <w:tcW w:w="1625" w:type="dxa"/>
+            <w:tcW w:w="1213" w:type="dxa"/>
           </w:tcPr>
           <w:p>
             <w:pPr>
               <w:pStyle w:val="PicTitle"/>
               <w:rPr>
+                <w:sz w:val="20"/>
+                <w:szCs w:val="20"/>
+              </w:rPr>
+            </w:pPr>
+            <w:r>
+              <w:rPr>
                 <w:rFonts w:hint="cs"/>
-                <w:b w:val="0"/>
-                <w:bCs w:val="0"/>
                 <w:sz w:val="20"/>
                 <w:szCs w:val="20"/>
                 <w:rtl/>
+              </w:rPr>
+              <w:t xml:space="preserve">با </w:t>
+            </w:r>
+            <w:r>
+              <w:rPr>
+                <w:sz w:val="20"/>
+                <w:szCs w:val="20"/>
+              </w:rPr>
+              <w:t>RAG</w:t>
+            </w:r>
+          </w:p>
+        </w:tc>
+        <w:tc>
+          <w:tcPr>
+            <w:tcW w:w="1258" w:type="dxa"/>
+          </w:tcPr>
+          <w:p>
+            <w:pPr>
+              <w:pStyle w:val="PicTitle"/>
+              <w:rPr>
+                <w:sz w:val="20"/>
+                <w:szCs w:val="20"/>
               </w:rPr>
             </w:pPr>
             <w:r>
@@ -19043,18 +19353,14 @@
         </w:tc>
         <w:tc>
           <w:tcPr>
-            <w:tcW w:w="1625" w:type="dxa"/>
+            <w:tcW w:w="1353" w:type="dxa"/>
           </w:tcPr>
           <w:p>
             <w:pPr>
               <w:pStyle w:val="PicTitle"/>
               <w:rPr>
-                <w:rFonts w:hint="cs"/>
-                <w:b w:val="0"/>
-                <w:bCs w:val="0"/>
                 <w:sz w:val="20"/>
                 <w:szCs w:val="20"/>
-                <w:rtl/>
               </w:rPr>
             </w:pPr>
             <w:r>
@@ -19072,13 +19378,72 @@
         </w:tc>
         <w:tc>
           <w:tcPr>
-            <w:tcW w:w="1625" w:type="dxa"/>
+            <w:tcW w:w="1051" w:type="dxa"/>
           </w:tcPr>
           <w:p>
             <w:pPr>
               <w:pStyle w:val="PicTitle"/>
               <w:rPr>
+                <w:sz w:val="20"/>
+                <w:szCs w:val="20"/>
+              </w:rPr>
+            </w:pPr>
+            <w:r>
+              <w:rPr>
                 <w:rFonts w:hint="cs"/>
+                <w:b w:val="0"/>
+                <w:bCs w:val="0"/>
+                <w:sz w:val="20"/>
+                <w:szCs w:val="20"/>
+                <w:rtl/>
+              </w:rPr>
+              <w:t>91.5%</w:t>
+            </w:r>
+          </w:p>
+        </w:tc>
+      </w:tr>
+      <w:tr>
+        <w:tc>
+          <w:tcPr>
+            <w:tcW w:w="1213" w:type="dxa"/>
+          </w:tcPr>
+          <w:p>
+            <w:pPr>
+              <w:pStyle w:val="PicTitle"/>
+              <w:rPr>
+                <w:b w:val="0"/>
+                <w:bCs w:val="0"/>
+                <w:sz w:val="20"/>
+                <w:szCs w:val="20"/>
+                <w:rtl/>
+              </w:rPr>
+            </w:pPr>
+            <w:r>
+              <w:rPr>
+                <w:rFonts w:hint="cs"/>
+                <w:sz w:val="20"/>
+                <w:szCs w:val="20"/>
+                <w:rtl/>
+              </w:rPr>
+              <w:t xml:space="preserve">بدون </w:t>
+            </w:r>
+            <w:r>
+              <w:rPr>
+                <w:sz w:val="20"/>
+                <w:szCs w:val="20"/>
+              </w:rPr>
+              <w:t>RAG</w:t>
+            </w:r>
+          </w:p>
+        </w:tc>
+        <w:tc>
+          <w:tcPr>
+            <w:tcW w:w="1258" w:type="dxa"/>
+          </w:tcPr>
+          <w:p>
+            <w:pPr>
+              <w:pStyle w:val="PicTitle"/>
+              <w:rPr>
                 <w:b w:val="0"/>
                 <w:bCs w:val="0"/>
                 <w:sz w:val="20"/>
@@ -19095,7 +19460,63 @@
                 <w:szCs w:val="20"/>
                 <w:rtl/>
               </w:rPr>
-              <w:t>91.5%</w:t>
+              <w:t>90.4%</w:t>
+            </w:r>
+          </w:p>
+        </w:tc>
+        <w:tc>
+          <w:tcPr>
+            <w:tcW w:w="1353" w:type="dxa"/>
+          </w:tcPr>
+          <w:p>
+            <w:pPr>
+              <w:pStyle w:val="PicTitle"/>
+              <w:rPr>
+                <w:b w:val="0"/>
+                <w:bCs w:val="0"/>
+                <w:sz w:val="20"/>
+                <w:szCs w:val="20"/>
+                <w:rtl/>
+              </w:rPr>
+            </w:pPr>
+            <w:r>
+              <w:rPr>
+                <w:rFonts w:hint="cs"/>
+                <w:b w:val="0"/>
+                <w:bCs w:val="0"/>
+                <w:sz w:val="20"/>
+                <w:szCs w:val="20"/>
+                <w:rtl/>
+              </w:rPr>
+              <w:t>91.0%</w:t>
+            </w:r>
+          </w:p>
+        </w:tc>
+        <w:tc>
+          <w:tcPr>
+            <w:tcW w:w="1051" w:type="dxa"/>
+          </w:tcPr>
+          <w:p>
+            <w:pPr>
+              <w:pStyle w:val="PicTitle"/>
+              <w:rPr>
+                <w:b w:val="0"/>
+                <w:bCs w:val="0"/>
+                <w:sz w:val="20"/>
+                <w:szCs w:val="20"/>
+                <w:rtl/>
+              </w:rPr>
+            </w:pPr>
+            <w:r>
+              <w:rPr>
+                <w:rFonts w:hint="cs"/>
+                <w:b w:val="0"/>
+                <w:bCs w:val="0"/>
+                <w:sz w:val="20"/>
+                <w:szCs w:val="20"/>
+                <w:rtl/>
+              </w:rPr>
+              <w:t>90.4%</w:t>
             </w:r>
           </w:p>
         </w:tc>
@@ -19104,10 +19525,39 @@
     <w:p>
       <w:pPr>
         <w:rPr>
-          <w:rFonts w:hint="cs"/>
           <w:rtl/>
         </w:rPr>
       </w:pPr>
+      <w:r>
+        <w:rPr>
+          <w:rFonts w:hint="cs"/>
+          <w:rtl/>
+        </w:rPr>
+        <w:t>همان طور که مشاهده می</w:t>
+      </w:r>
+      <w:r>
+        <w:rPr>
+          <w:rtl/>
+        </w:rPr>
+        <w:softHyphen/>
+      </w:r>
+      <w:r>
+        <w:rPr>
+          <w:rFonts w:hint="cs"/>
+          <w:rtl/>
+        </w:rPr>
+        <w:t xml:space="preserve">شود نتایج در </w:t>
+      </w:r>
+      <w:r>
+        <w:t>BLEU</w:t>
+      </w:r>
+      <w:r>
+        <w:rPr>
+          <w:rFonts w:hint="cs"/>
+          <w:rtl/>
+        </w:rPr>
+        <w:t xml:space="preserve"> بهبود چشمگیری را نشان میدهد.</w:t>
+      </w:r>
     </w:p>
     <w:p>
       <w:pPr>
@@ -19273,7 +19723,59 @@
           <w:rFonts w:hint="cs"/>
           <w:rtl/>
         </w:rPr>
-        <w:t xml:space="preserve">های مشابه پاسخ دهد. </w:t>
+        <w:t>های مشابه پاسخ دهد</w:t>
+      </w:r>
+      <w:r>
+        <w:rPr>
+          <w:rFonts w:hint="cs"/>
+          <w:rtl/>
+        </w:rPr>
+        <w:t xml:space="preserve"> و بهبود تقریبا 70 درصدی در معیار </w:t>
+      </w:r>
+      <w:r>
+        <w:t>BLEU</w:t>
+      </w:r>
+      <w:r>
+        <w:rPr>
+          <w:rFonts w:hint="cs"/>
+          <w:rtl/>
+        </w:rPr>
+        <w:t xml:space="preserve"> ایجاد نماید</w:t>
+      </w:r>
+      <w:r>
+        <w:rPr>
+          <w:rFonts w:hint="cs"/>
+          <w:rtl/>
+        </w:rPr>
+        <w:t>. همچنین برای استفاده از مدل توسعه داده شده می</w:t>
+      </w:r>
+      <w:r>
+        <w:rPr>
+          <w:rtl/>
+        </w:rPr>
+        <w:softHyphen/>
+      </w:r>
+      <w:r>
+        <w:rPr>
+          <w:rFonts w:hint="cs"/>
+          <w:rtl/>
+        </w:rPr>
+        <w:t xml:space="preserve">توان از نشانی </w:t>
+      </w:r>
+      <w:hyperlink r:id="rId16" w:history="1">
+        <w:r>
+          <w:rPr>
+            <w:rStyle w:val="Hyperlink"/>
+          </w:rPr>
+          <w:t>https://huggingface.co/spaces/mojtabaa4/Legal_RAG_Chatbot</w:t>
+        </w:r>
+      </w:hyperlink>
+      <w:r>
+        <w:rPr>
+          <w:rFonts w:hint="cs"/>
+          <w:rtl/>
+        </w:rPr>
+        <w:t xml:space="preserve"> استفاده کرد.</w:t>
       </w:r>
     </w:p>
     <w:p>
@@ -19774,7 +20276,6 @@
         <w:pStyle w:val="FootnoteText"/>
         <w:bidi w:val="0"/>
         <w:rPr>
-          <w:rFonts w:hint="cs"/>
           <w:rtl/>
         </w:rPr>
       </w:pPr>
@@ -21650,6 +22151,7 @@
   <w:style w:type="character" w:default="1" w:styleId="DefaultParagraphFont">
     <w:name w:val="Default Paragraph Font"/>
     <w:uiPriority w:val="1"/>
+    <w:semiHidden/>
     <w:unhideWhenUsed/>
   </w:style>
   <w:style w:type="table" w:default="1" w:styleId="TableNormal">

</xml_diff>

<commit_message>
add huggingface bot address
</commit_message>
<xml_diff>
--- a/NLP Report.docx
+++ b/NLP Report.docx
@@ -8412,13 +8412,7 @@
         <w:rPr>
           <w:rtl/>
         </w:rPr>
-        <w:t xml:space="preserve"> </w:t>
-      </w:r>
-      <w:r>
-        <w:rPr>
-          <w:rtl/>
-        </w:rPr>
-        <w:t>دهد.</w:t>
+        <w:t xml:space="preserve"> دهد.</w:t>
       </w:r>
       <w:r>
         <w:rPr>
@@ -11068,7 +11062,6 @@
           <w:noProof/>
           <w:rtl/>
         </w:rPr>
-        <w:lastRenderedPageBreak/>
         <w:drawing>
           <wp:inline distT="0" distB="0" distL="0" distR="0" wp14:anchorId="5EA579F4" wp14:editId="2A5CAE87">
             <wp:extent cx="1440000" cy="845941"/>
@@ -13442,15 +13435,7 @@
           <w:rFonts w:hint="cs"/>
           <w:rtl/>
         </w:rPr>
-        <w:t xml:space="preserve">ها انجام شود. برای این امر ابتدا چند بررسی روی 25،048 داده انجام </w:t>
-      </w:r>
-      <w:r>
-        <w:rPr>
-          <w:rFonts w:hint="cs"/>
-          <w:rtl/>
-        </w:rPr>
-        <w:lastRenderedPageBreak/>
-        <w:t>می</w:t>
+        <w:t>ها انجام شود. برای این امر ابتدا چند بررسی روی 25،048 داده انجام می</w:t>
       </w:r>
       <w:r>
         <w:rPr>
@@ -15817,7 +15802,6 @@
         <w:t xml:space="preserve">های ارائه شده توسط شرکت </w:t>
       </w:r>
       <w:r>
-        <w:lastRenderedPageBreak/>
         <w:t>OpenAI</w:t>
       </w:r>
       <w:r>
@@ -18166,14 +18150,7 @@
           <w:rFonts w:hint="cs"/>
           <w:rtl/>
         </w:rPr>
-        <w:t xml:space="preserve">در نهایت با </w:t>
-      </w:r>
-      <w:r>
-        <w:rPr>
-          <w:rFonts w:hint="cs"/>
-          <w:rtl/>
-        </w:rPr>
-        <w:t xml:space="preserve">اجرای معیارهای ارزیابی، </w:t>
+        <w:t xml:space="preserve">در نهایت با اجرای معیارهای ارزیابی، </w:t>
       </w:r>
       <w:proofErr w:type="spellStart"/>
       <w:r>
@@ -19767,9 +19744,16 @@
           <w:rPr>
             <w:rStyle w:val="Hyperlink"/>
           </w:rPr>
-          <w:t>https://huggingface.co/spaces/mojtabaa4/Legal_RAG_Chatbot</w:t>
+          <w:t>https://huggingface.co/spaces/parsi-ai-nlpclass/Legal_RAG</w:t>
         </w:r>
       </w:hyperlink>
+      <w:r>
+        <w:rPr>
+          <w:rFonts w:hint="cs"/>
+          <w:rtl/>
+        </w:rPr>
+        <w:t xml:space="preserve"> </w:t>
+      </w:r>
       <w:r>
         <w:rPr>
           <w:rFonts w:hint="cs"/>
@@ -19868,15 +19852,28 @@
       </w:rPr>
       <w:t xml:space="preserve"> از </w:t>
     </w:r>
-    <w:fldSimple w:instr="NUMPAGES  \* Arabic  \* MERGEFORMAT">
-      <w:r>
-        <w:rPr>
-          <w:rtl/>
-          <w:lang w:val="fa-IR"/>
-        </w:rPr>
-        <w:t>2</w:t>
-      </w:r>
-    </w:fldSimple>
+    <w:r>
+      <w:fldChar w:fldCharType="begin"/>
+    </w:r>
+    <w:r>
+      <w:instrText>NUMPAGES  \* Arabic  \* MERGEFORMAT</w:instrText>
+    </w:r>
+    <w:r>
+      <w:fldChar w:fldCharType="separate"/>
+    </w:r>
+    <w:r>
+      <w:rPr>
+        <w:rtl/>
+        <w:lang w:val="fa-IR"/>
+      </w:rPr>
+      <w:t>2</w:t>
+    </w:r>
+    <w:r>
+      <w:rPr>
+        <w:lang w:val="fa-IR"/>
+      </w:rPr>
+      <w:fldChar w:fldCharType="end"/>
+    </w:r>
   </w:p>
 </w:ftr>
 </file>

</xml_diff>